<commit_message>
adding Elie's files named final
</commit_message>
<xml_diff>
--- a/W09 Team Challenge Final Project Planning.docx
+++ b/W09 Team Challenge Final Project Planning.docx
@@ -1129,7 +1129,19 @@
         <w:rPr>
           <w:rFonts w:cstheme="minorHAnsi"/>
         </w:rPr>
-        <w:t>Moving the ball: from left and right, up and down</w:t>
+        <w:t xml:space="preserve">Moving the ball: from left and right, </w:t>
+      </w:r>
+      <w:r>
+        <w:rPr>
+          <w:rFonts w:cstheme="minorHAnsi"/>
+        </w:rPr>
+        <w:t>up,</w:t>
+      </w:r>
+      <w:r>
+        <w:rPr>
+          <w:rFonts w:cstheme="minorHAnsi"/>
+        </w:rPr>
+        <w:t xml:space="preserve"> and down</w:t>
       </w:r>
       <w:r>
         <w:rPr>
@@ -1227,7 +1239,15 @@
           <w:b/>
           <w:bCs/>
         </w:rPr>
-        <w:t>The game will end once you click the quit button</w:t>
+        <w:t xml:space="preserve">The game will end once you click the quit </w:t>
+      </w:r>
+      <w:r>
+        <w:rPr>
+          <w:rFonts w:cstheme="minorHAnsi"/>
+          <w:b/>
+          <w:bCs/>
+        </w:rPr>
+        <w:t>button,</w:t>
       </w:r>
       <w:r>
         <w:rPr>

</xml_diff>